<commit_message>
Fix TB lifo (Break down tasks into smaller pieces)
</commit_message>
<xml_diff>
--- a/LIFO/lifo_report.docx
+++ b/LIFO/lifo_report.docx
@@ -55,7 +55,16 @@
                 <w:sz w:val="24"/>
                 <w:szCs w:val="24"/>
               </w:rPr>
-              <w:t xml:space="preserve">EST </w:t>
+              <w:t>EST</w:t>
+            </w:r>
+            <w:r>
+              <w:rPr>
+                <w:rFonts w:ascii="Times New Roman" w:hAnsi="Times New Roman" w:cs="Times New Roman"/>
+                <w:sz w:val="24"/>
+                <w:szCs w:val="24"/>
+                <w:lang w:val="ru-RU"/>
+              </w:rPr>
+              <w:t xml:space="preserve"> </w:t>
             </w:r>
             <w:r>
               <w:rPr>
@@ -482,18 +491,8 @@
                 <w:sz w:val="24"/>
                 <w:szCs w:val="24"/>
               </w:rPr>
-              <w:t xml:space="preserve">: 1 </w:t>
-            </w:r>
-            <w:proofErr w:type="gramStart"/>
-            <w:r>
-              <w:rPr>
-                <w:rFonts w:ascii="Times New Roman" w:hAnsi="Times New Roman" w:cs="Times New Roman"/>
-                <w:sz w:val="24"/>
-                <w:szCs w:val="24"/>
-              </w:rPr>
-              <w:t>errors</w:t>
-            </w:r>
-            <w:proofErr w:type="gramEnd"/>
+              <w:t>: 1 errors</w:t>
+            </w:r>
           </w:p>
         </w:tc>
       </w:tr>
@@ -556,25 +555,7 @@
                 <w:sz w:val="24"/>
                 <w:szCs w:val="24"/>
               </w:rPr>
-              <w:t>ALMOST_FULL_</w:t>
-            </w:r>
-            <w:proofErr w:type="gramStart"/>
-            <w:r>
-              <w:rPr>
-                <w:rFonts w:ascii="Times New Roman" w:hAnsi="Times New Roman" w:cs="Times New Roman"/>
-                <w:sz w:val="24"/>
-                <w:szCs w:val="24"/>
-              </w:rPr>
-              <w:t>VALUE  =</w:t>
-            </w:r>
-            <w:proofErr w:type="gramEnd"/>
-            <w:r>
-              <w:rPr>
-                <w:rFonts w:ascii="Times New Roman" w:hAnsi="Times New Roman" w:cs="Times New Roman"/>
-                <w:sz w:val="24"/>
-                <w:szCs w:val="24"/>
-              </w:rPr>
-              <w:t xml:space="preserve"> 2, </w:t>
+              <w:t xml:space="preserve">ALMOST_FULL_VALUE  = 2, </w:t>
             </w:r>
             <w:r>
               <w:rPr>
@@ -782,17 +763,7 @@
                 <w:szCs w:val="24"/>
                 <w:lang w:val="ru-RU"/>
               </w:rPr>
-              <w:t xml:space="preserve">Чтение из пустой очереди </w:t>
-            </w:r>
-            <w:proofErr w:type="gramStart"/>
-            <w:r>
-              <w:rPr>
-                <w:rFonts w:ascii="Times New Roman" w:hAnsi="Times New Roman" w:cs="Times New Roman"/>
-                <w:sz w:val="24"/>
-                <w:szCs w:val="24"/>
-                <w:lang w:val="ru-RU"/>
-              </w:rPr>
-              <w:t xml:space="preserve">( </w:t>
+              <w:t xml:space="preserve">Чтение из пустой очереди ( </w:t>
             </w:r>
             <w:proofErr w:type="spellStart"/>
             <w:r>
@@ -804,7 +775,6 @@
               <w:t>usew</w:t>
             </w:r>
             <w:proofErr w:type="spellEnd"/>
-            <w:proofErr w:type="gramEnd"/>
             <w:r>
               <w:rPr>
                 <w:rFonts w:ascii="Times New Roman" w:hAnsi="Times New Roman" w:cs="Times New Roman"/>
@@ -956,25 +926,7 @@
                 <w:sz w:val="24"/>
                 <w:szCs w:val="24"/>
               </w:rPr>
-              <w:t>ALMOST_FULL_</w:t>
-            </w:r>
-            <w:proofErr w:type="gramStart"/>
-            <w:r>
-              <w:rPr>
-                <w:rFonts w:ascii="Times New Roman" w:hAnsi="Times New Roman" w:cs="Times New Roman"/>
-                <w:sz w:val="24"/>
-                <w:szCs w:val="24"/>
-              </w:rPr>
-              <w:t>VALUE  =</w:t>
-            </w:r>
-            <w:proofErr w:type="gramEnd"/>
-            <w:r>
-              <w:rPr>
-                <w:rFonts w:ascii="Times New Roman" w:hAnsi="Times New Roman" w:cs="Times New Roman"/>
-                <w:sz w:val="24"/>
-                <w:szCs w:val="24"/>
-              </w:rPr>
-              <w:t xml:space="preserve"> 2, </w:t>
+              <w:t xml:space="preserve">ALMOST_FULL_VALUE  = 2, </w:t>
             </w:r>
             <w:r>
               <w:rPr>
@@ -1009,7 +961,7 @@
                 <w:sz w:val="24"/>
                 <w:szCs w:val="24"/>
               </w:rPr>
-              <w:t xml:space="preserve"> = 1 </w:t>
+              <w:t xml:space="preserve">= 1 </w:t>
             </w:r>
             <w:r>
               <w:rPr>
@@ -1171,25 +1123,7 @@
                 <w:sz w:val="24"/>
                 <w:szCs w:val="24"/>
               </w:rPr>
-              <w:t>ALMOST_EMPTY_</w:t>
-            </w:r>
-            <w:proofErr w:type="gramStart"/>
-            <w:r>
-              <w:rPr>
-                <w:rFonts w:ascii="Times New Roman" w:hAnsi="Times New Roman" w:cs="Times New Roman"/>
-                <w:sz w:val="24"/>
-                <w:szCs w:val="24"/>
-              </w:rPr>
-              <w:t>VALUE  =</w:t>
-            </w:r>
-            <w:proofErr w:type="gramEnd"/>
-            <w:r>
-              <w:rPr>
-                <w:rFonts w:ascii="Times New Roman" w:hAnsi="Times New Roman" w:cs="Times New Roman"/>
-                <w:sz w:val="24"/>
-                <w:szCs w:val="24"/>
-              </w:rPr>
-              <w:t xml:space="preserve"> 2, </w:t>
+              <w:t xml:space="preserve">ALMOST_EMPTY_VALUE  = 2, </w:t>
             </w:r>
             <w:r>
               <w:rPr>
@@ -1614,7 +1548,6 @@
               </w:rPr>
               <w:t xml:space="preserve">дополнительных </w:t>
             </w:r>
-            <w:proofErr w:type="gramStart"/>
             <w:r>
               <w:rPr>
                 <w:rFonts w:ascii="Times New Roman" w:hAnsi="Times New Roman" w:cs="Times New Roman"/>
@@ -1631,17 +1564,7 @@
                 <w:szCs w:val="24"/>
                 <w:lang w:val="ru-RU"/>
               </w:rPr>
-              <w:t xml:space="preserve"> (</w:t>
-            </w:r>
-            <w:proofErr w:type="gramEnd"/>
-            <w:r>
-              <w:rPr>
-                <w:rFonts w:ascii="Times New Roman" w:hAnsi="Times New Roman" w:cs="Times New Roman"/>
-                <w:sz w:val="24"/>
-                <w:szCs w:val="24"/>
-                <w:lang w:val="ru-RU"/>
-              </w:rPr>
-              <w:t xml:space="preserve">5 </w:t>
+              <w:t xml:space="preserve"> (5 </w:t>
             </w:r>
             <w:r>
               <w:rPr>
@@ -1952,17 +1875,7 @@
                 <w:szCs w:val="24"/>
                 <w:lang w:val="ru-RU"/>
               </w:rPr>
-              <w:t xml:space="preserve">Запись в полную очередь </w:t>
-            </w:r>
-            <w:proofErr w:type="gramStart"/>
-            <w:r>
-              <w:rPr>
-                <w:rFonts w:ascii="Times New Roman" w:hAnsi="Times New Roman" w:cs="Times New Roman"/>
-                <w:sz w:val="24"/>
-                <w:szCs w:val="24"/>
-                <w:lang w:val="ru-RU"/>
-              </w:rPr>
-              <w:t xml:space="preserve">( </w:t>
+              <w:t xml:space="preserve">Запись в полную очередь ( </w:t>
             </w:r>
             <w:proofErr w:type="spellStart"/>
             <w:r>
@@ -1974,7 +1887,6 @@
               <w:t>usew</w:t>
             </w:r>
             <w:proofErr w:type="spellEnd"/>
-            <w:proofErr w:type="gramEnd"/>
             <w:r>
               <w:rPr>
                 <w:rFonts w:ascii="Times New Roman" w:hAnsi="Times New Roman" w:cs="Times New Roman"/>
@@ -2259,18 +2171,8 @@
                 <w:sz w:val="24"/>
                 <w:szCs w:val="24"/>
               </w:rPr>
-              <w:t xml:space="preserve">: 1 </w:t>
-            </w:r>
-            <w:proofErr w:type="gramStart"/>
-            <w:r>
-              <w:rPr>
-                <w:rFonts w:ascii="Times New Roman" w:hAnsi="Times New Roman" w:cs="Times New Roman"/>
-                <w:sz w:val="24"/>
-                <w:szCs w:val="24"/>
-              </w:rPr>
-              <w:t>errors</w:t>
-            </w:r>
-            <w:proofErr w:type="gramEnd"/>
+              <w:t>: 1 errors</w:t>
+            </w:r>
           </w:p>
         </w:tc>
       </w:tr>
@@ -2333,25 +2235,7 @@
                 <w:sz w:val="24"/>
                 <w:szCs w:val="24"/>
               </w:rPr>
-              <w:t>ALMOST_FULL_</w:t>
-            </w:r>
-            <w:proofErr w:type="gramStart"/>
-            <w:r>
-              <w:rPr>
-                <w:rFonts w:ascii="Times New Roman" w:hAnsi="Times New Roman" w:cs="Times New Roman"/>
-                <w:sz w:val="24"/>
-                <w:szCs w:val="24"/>
-              </w:rPr>
-              <w:t>VALUE  =</w:t>
-            </w:r>
-            <w:proofErr w:type="gramEnd"/>
-            <w:r>
-              <w:rPr>
-                <w:rFonts w:ascii="Times New Roman" w:hAnsi="Times New Roman" w:cs="Times New Roman"/>
-                <w:sz w:val="24"/>
-                <w:szCs w:val="24"/>
-              </w:rPr>
-              <w:t xml:space="preserve"> 2, </w:t>
+              <w:t xml:space="preserve">ALMOST_FULL_VALUE  = 2, </w:t>
             </w:r>
             <w:r>
               <w:rPr>
@@ -2903,25 +2787,7 @@
                 <w:sz w:val="24"/>
                 <w:szCs w:val="24"/>
               </w:rPr>
-              <w:t>ALMOST_FULL_</w:t>
-            </w:r>
-            <w:proofErr w:type="gramStart"/>
-            <w:r>
-              <w:rPr>
-                <w:rFonts w:ascii="Times New Roman" w:hAnsi="Times New Roman" w:cs="Times New Roman"/>
-                <w:sz w:val="24"/>
-                <w:szCs w:val="24"/>
-              </w:rPr>
-              <w:t>VALUE  =</w:t>
-            </w:r>
-            <w:proofErr w:type="gramEnd"/>
-            <w:r>
-              <w:rPr>
-                <w:rFonts w:ascii="Times New Roman" w:hAnsi="Times New Roman" w:cs="Times New Roman"/>
-                <w:sz w:val="24"/>
-                <w:szCs w:val="24"/>
-              </w:rPr>
-              <w:t xml:space="preserve"> 2, </w:t>
+              <w:t xml:space="preserve">ALMOST_FULL_VALUE  = 2, </w:t>
             </w:r>
             <w:r>
               <w:rPr>
@@ -3931,18 +3797,8 @@
                 <w:sz w:val="24"/>
                 <w:szCs w:val="24"/>
               </w:rPr>
-              <w:t xml:space="preserve">: 1 </w:t>
-            </w:r>
-            <w:proofErr w:type="gramStart"/>
-            <w:r>
-              <w:rPr>
-                <w:rFonts w:ascii="Times New Roman" w:hAnsi="Times New Roman" w:cs="Times New Roman"/>
-                <w:sz w:val="24"/>
-                <w:szCs w:val="24"/>
-              </w:rPr>
-              <w:t>errors</w:t>
-            </w:r>
-            <w:proofErr w:type="gramEnd"/>
+              <w:t>: 1 errors</w:t>
+            </w:r>
           </w:p>
         </w:tc>
       </w:tr>
@@ -4005,25 +3861,7 @@
                 <w:sz w:val="24"/>
                 <w:szCs w:val="24"/>
               </w:rPr>
-              <w:t>ALMOST_FULL_</w:t>
-            </w:r>
-            <w:proofErr w:type="gramStart"/>
-            <w:r>
-              <w:rPr>
-                <w:rFonts w:ascii="Times New Roman" w:hAnsi="Times New Roman" w:cs="Times New Roman"/>
-                <w:sz w:val="24"/>
-                <w:szCs w:val="24"/>
-              </w:rPr>
-              <w:t>VALUE  =</w:t>
-            </w:r>
-            <w:proofErr w:type="gramEnd"/>
-            <w:r>
-              <w:rPr>
-                <w:rFonts w:ascii="Times New Roman" w:hAnsi="Times New Roman" w:cs="Times New Roman"/>
-                <w:sz w:val="24"/>
-                <w:szCs w:val="24"/>
-              </w:rPr>
-              <w:t xml:space="preserve"> 2, </w:t>
+              <w:t xml:space="preserve">ALMOST_FULL_VALUE  = 2, </w:t>
             </w:r>
             <w:r>
               <w:rPr>
@@ -4393,25 +4231,7 @@
                 <w:sz w:val="24"/>
                 <w:szCs w:val="24"/>
               </w:rPr>
-              <w:t>ALMOST_FULL_</w:t>
-            </w:r>
-            <w:proofErr w:type="gramStart"/>
-            <w:r>
-              <w:rPr>
-                <w:rFonts w:ascii="Times New Roman" w:hAnsi="Times New Roman" w:cs="Times New Roman"/>
-                <w:sz w:val="24"/>
-                <w:szCs w:val="24"/>
-              </w:rPr>
-              <w:t>VALUE  =</w:t>
-            </w:r>
-            <w:proofErr w:type="gramEnd"/>
-            <w:r>
-              <w:rPr>
-                <w:rFonts w:ascii="Times New Roman" w:hAnsi="Times New Roman" w:cs="Times New Roman"/>
-                <w:sz w:val="24"/>
-                <w:szCs w:val="24"/>
-              </w:rPr>
-              <w:t xml:space="preserve"> 2, </w:t>
+              <w:t xml:space="preserve">ALMOST_FULL_VALUE  = 2, </w:t>
             </w:r>
             <w:r>
               <w:rPr>
@@ -4608,25 +4428,7 @@
                 <w:sz w:val="24"/>
                 <w:szCs w:val="24"/>
               </w:rPr>
-              <w:t>ALMOST_EMPTY_</w:t>
-            </w:r>
-            <w:proofErr w:type="gramStart"/>
-            <w:r>
-              <w:rPr>
-                <w:rFonts w:ascii="Times New Roman" w:hAnsi="Times New Roman" w:cs="Times New Roman"/>
-                <w:sz w:val="24"/>
-                <w:szCs w:val="24"/>
-              </w:rPr>
-              <w:t>VALUE  =</w:t>
-            </w:r>
-            <w:proofErr w:type="gramEnd"/>
-            <w:r>
-              <w:rPr>
-                <w:rFonts w:ascii="Times New Roman" w:hAnsi="Times New Roman" w:cs="Times New Roman"/>
-                <w:sz w:val="24"/>
-                <w:szCs w:val="24"/>
-              </w:rPr>
-              <w:t xml:space="preserve"> 2, </w:t>
+              <w:t xml:space="preserve">ALMOST_EMPTY_VALUE  = 2, </w:t>
             </w:r>
             <w:r>
               <w:rPr>
@@ -5235,17 +5037,7 @@
                 <w:szCs w:val="24"/>
                 <w:lang w:val="ru-RU"/>
               </w:rPr>
-              <w:t xml:space="preserve">Чтение из пустой очереди </w:t>
-            </w:r>
-            <w:proofErr w:type="gramStart"/>
-            <w:r>
-              <w:rPr>
-                <w:rFonts w:ascii="Times New Roman" w:hAnsi="Times New Roman" w:cs="Times New Roman"/>
-                <w:sz w:val="24"/>
-                <w:szCs w:val="24"/>
-                <w:lang w:val="ru-RU"/>
-              </w:rPr>
-              <w:t xml:space="preserve">( </w:t>
+              <w:t xml:space="preserve">Чтение из пустой очереди ( </w:t>
             </w:r>
             <w:proofErr w:type="spellStart"/>
             <w:r>
@@ -5257,7 +5049,6 @@
               <w:t>usew</w:t>
             </w:r>
             <w:proofErr w:type="spellEnd"/>
-            <w:proofErr w:type="gramEnd"/>
             <w:r>
               <w:rPr>
                 <w:rFonts w:ascii="Times New Roman" w:hAnsi="Times New Roman" w:cs="Times New Roman"/>
@@ -5543,18 +5334,8 @@
                 <w:sz w:val="24"/>
                 <w:szCs w:val="24"/>
               </w:rPr>
-              <w:t xml:space="preserve">: 1 </w:t>
-            </w:r>
-            <w:proofErr w:type="gramStart"/>
-            <w:r>
-              <w:rPr>
-                <w:rFonts w:ascii="Times New Roman" w:hAnsi="Times New Roman" w:cs="Times New Roman"/>
-                <w:sz w:val="24"/>
-                <w:szCs w:val="24"/>
-              </w:rPr>
-              <w:t>errors</w:t>
-            </w:r>
-            <w:proofErr w:type="gramEnd"/>
+              <w:t>: 1 errors</w:t>
+            </w:r>
           </w:p>
         </w:tc>
       </w:tr>
@@ -5616,25 +5397,7 @@
                 <w:sz w:val="24"/>
                 <w:szCs w:val="24"/>
               </w:rPr>
-              <w:t>ALMOST_FULL_</w:t>
-            </w:r>
-            <w:proofErr w:type="gramStart"/>
-            <w:r>
-              <w:rPr>
-                <w:rFonts w:ascii="Times New Roman" w:hAnsi="Times New Roman" w:cs="Times New Roman"/>
-                <w:sz w:val="24"/>
-                <w:szCs w:val="24"/>
-              </w:rPr>
-              <w:t>VALUE  =</w:t>
-            </w:r>
-            <w:proofErr w:type="gramEnd"/>
-            <w:r>
-              <w:rPr>
-                <w:rFonts w:ascii="Times New Roman" w:hAnsi="Times New Roman" w:cs="Times New Roman"/>
-                <w:sz w:val="24"/>
-                <w:szCs w:val="24"/>
-              </w:rPr>
-              <w:t xml:space="preserve"> 2, </w:t>
+              <w:t xml:space="preserve">ALMOST_FULL_VALUE  = 2, </w:t>
             </w:r>
             <w:r>
               <w:rPr>
@@ -5848,25 +5611,7 @@
                 <w:sz w:val="24"/>
                 <w:szCs w:val="24"/>
               </w:rPr>
-              <w:t>ALMOST_EMPTY_</w:t>
-            </w:r>
-            <w:proofErr w:type="gramStart"/>
-            <w:r>
-              <w:rPr>
-                <w:rFonts w:ascii="Times New Roman" w:hAnsi="Times New Roman" w:cs="Times New Roman"/>
-                <w:sz w:val="24"/>
-                <w:szCs w:val="24"/>
-              </w:rPr>
-              <w:t>VALUE  =</w:t>
-            </w:r>
-            <w:proofErr w:type="gramEnd"/>
-            <w:r>
-              <w:rPr>
-                <w:rFonts w:ascii="Times New Roman" w:hAnsi="Times New Roman" w:cs="Times New Roman"/>
-                <w:sz w:val="24"/>
-                <w:szCs w:val="24"/>
-              </w:rPr>
-              <w:t xml:space="preserve"> 2, </w:t>
+              <w:t xml:space="preserve">ALMOST_EMPTY_VALUE  = 2, </w:t>
             </w:r>
             <w:r>
               <w:rPr>

</xml_diff>

<commit_message>
Add more tests in each test cases
</commit_message>
<xml_diff>
--- a/LIFO/lifo_report.docx
+++ b/LIFO/lifo_report.docx
@@ -5759,6 +5759,293 @@
           <w:szCs w:val="24"/>
         </w:rPr>
       </w:pPr>
+    </w:p>
+    <w:p>
+      <w:pPr>
+        <w:rPr>
+          <w:rFonts w:ascii="Times New Roman" w:hAnsi="Times New Roman" w:cs="Times New Roman"/>
+          <w:sz w:val="24"/>
+          <w:szCs w:val="24"/>
+        </w:rPr>
+      </w:pPr>
+      <w:r>
+        <w:rPr>
+          <w:rFonts w:ascii="Times New Roman" w:hAnsi="Times New Roman" w:cs="Times New Roman"/>
+          <w:sz w:val="24"/>
+          <w:szCs w:val="24"/>
+        </w:rPr>
+        <w:lastRenderedPageBreak/>
+        <w:t xml:space="preserve">Test1: </w:t>
+      </w:r>
+    </w:p>
+    <w:p>
+      <w:pPr>
+        <w:rPr>
+          <w:rFonts w:ascii="Times New Roman" w:hAnsi="Times New Roman" w:cs="Times New Roman"/>
+          <w:sz w:val="24"/>
+          <w:szCs w:val="24"/>
+        </w:rPr>
+      </w:pPr>
+      <w:proofErr w:type="spellStart"/>
+      <w:r>
+        <w:rPr>
+          <w:rFonts w:ascii="Times New Roman" w:hAnsi="Times New Roman" w:cs="Times New Roman"/>
+          <w:sz w:val="24"/>
+          <w:szCs w:val="24"/>
+        </w:rPr>
+        <w:t>Full_o</w:t>
+      </w:r>
+      <w:proofErr w:type="spellEnd"/>
+      <w:r>
+        <w:rPr>
+          <w:rFonts w:ascii="Times New Roman" w:hAnsi="Times New Roman" w:cs="Times New Roman"/>
+          <w:sz w:val="24"/>
+          <w:szCs w:val="24"/>
+        </w:rPr>
+        <w:t xml:space="preserve">: </w:t>
+      </w:r>
+      <w:r>
+        <w:rPr>
+          <w:rFonts w:ascii="Times New Roman" w:hAnsi="Times New Roman" w:cs="Times New Roman"/>
+          <w:sz w:val="24"/>
+          <w:szCs w:val="24"/>
+        </w:rPr>
+        <w:t xml:space="preserve">7735 </w:t>
+      </w:r>
+      <w:proofErr w:type="spellStart"/>
+      <w:r>
+        <w:rPr>
+          <w:rFonts w:ascii="Times New Roman" w:hAnsi="Times New Roman" w:cs="Times New Roman"/>
+          <w:sz w:val="24"/>
+          <w:szCs w:val="24"/>
+        </w:rPr>
+        <w:t>ps</w:t>
+      </w:r>
+      <w:proofErr w:type="spellEnd"/>
+    </w:p>
+    <w:p>
+      <w:pPr>
+        <w:rPr>
+          <w:rFonts w:ascii="Times New Roman" w:hAnsi="Times New Roman" w:cs="Times New Roman"/>
+          <w:sz w:val="24"/>
+          <w:szCs w:val="24"/>
+        </w:rPr>
+      </w:pPr>
+      <w:r>
+        <w:rPr>
+          <w:rFonts w:ascii="Times New Roman" w:hAnsi="Times New Roman" w:cs="Times New Roman"/>
+          <w:sz w:val="24"/>
+          <w:szCs w:val="24"/>
+        </w:rPr>
+        <w:t>Test5:</w:t>
+      </w:r>
+    </w:p>
+    <w:p>
+      <w:pPr>
+        <w:rPr>
+          <w:rFonts w:ascii="Times New Roman" w:hAnsi="Times New Roman" w:cs="Times New Roman"/>
+          <w:sz w:val="24"/>
+          <w:szCs w:val="24"/>
+          <w:lang w:val="vi-VN"/>
+        </w:rPr>
+      </w:pPr>
+      <w:r>
+        <w:rPr>
+          <w:rFonts w:ascii="Times New Roman" w:hAnsi="Times New Roman" w:cs="Times New Roman"/>
+          <w:sz w:val="24"/>
+          <w:szCs w:val="24"/>
+        </w:rPr>
+        <w:t>Q</w:t>
+      </w:r>
+      <w:r>
+        <w:rPr>
+          <w:rFonts w:ascii="Times New Roman" w:hAnsi="Times New Roman" w:cs="Times New Roman"/>
+          <w:sz w:val="24"/>
+          <w:szCs w:val="24"/>
+          <w:lang w:val="ru-RU"/>
+        </w:rPr>
+        <w:t>_</w:t>
+      </w:r>
+      <w:r>
+        <w:rPr>
+          <w:rFonts w:ascii="Times New Roman" w:hAnsi="Times New Roman" w:cs="Times New Roman"/>
+          <w:sz w:val="24"/>
+          <w:szCs w:val="24"/>
+        </w:rPr>
+        <w:t>o</w:t>
+      </w:r>
+      <w:r>
+        <w:rPr>
+          <w:rFonts w:ascii="Times New Roman" w:hAnsi="Times New Roman" w:cs="Times New Roman"/>
+          <w:sz w:val="24"/>
+          <w:szCs w:val="24"/>
+          <w:lang w:val="ru-RU"/>
+        </w:rPr>
+        <w:t xml:space="preserve">: </w:t>
+      </w:r>
+      <w:r>
+        <w:rPr>
+          <w:rFonts w:ascii="Times New Roman" w:hAnsi="Times New Roman" w:cs="Times New Roman"/>
+          <w:sz w:val="24"/>
+          <w:szCs w:val="24"/>
+          <w:lang w:val="vi-VN"/>
+        </w:rPr>
+        <w:t>Считанные данные неверны</w:t>
+      </w:r>
+      <w:r>
+        <w:rPr>
+          <w:rFonts w:ascii="Times New Roman" w:hAnsi="Times New Roman" w:cs="Times New Roman"/>
+          <w:sz w:val="24"/>
+          <w:szCs w:val="24"/>
+          <w:lang w:val="vi-VN"/>
+        </w:rPr>
+        <w:t xml:space="preserve"> - </w:t>
+      </w:r>
+      <w:r>
+        <w:rPr>
+          <w:rFonts w:ascii="Times New Roman" w:hAnsi="Times New Roman" w:cs="Times New Roman"/>
+          <w:sz w:val="24"/>
+          <w:szCs w:val="24"/>
+          <w:lang w:val="ru-RU"/>
+        </w:rPr>
+        <w:t xml:space="preserve">75 </w:t>
+      </w:r>
+      <w:proofErr w:type="spellStart"/>
+      <w:r>
+        <w:rPr>
+          <w:rFonts w:ascii="Times New Roman" w:hAnsi="Times New Roman" w:cs="Times New Roman"/>
+          <w:sz w:val="24"/>
+          <w:szCs w:val="24"/>
+        </w:rPr>
+        <w:t>ps</w:t>
+      </w:r>
+      <w:proofErr w:type="spellEnd"/>
+      <w:r>
+        <w:rPr>
+          <w:rFonts w:ascii="Times New Roman" w:hAnsi="Times New Roman" w:cs="Times New Roman"/>
+          <w:sz w:val="24"/>
+          <w:szCs w:val="24"/>
+          <w:lang w:val="vi-VN"/>
+        </w:rPr>
+        <w:t xml:space="preserve"> </w:t>
+      </w:r>
+    </w:p>
+    <w:p>
+      <w:pPr>
+        <w:rPr>
+          <w:rFonts w:ascii="Times New Roman" w:hAnsi="Times New Roman" w:cs="Times New Roman"/>
+          <w:sz w:val="24"/>
+          <w:szCs w:val="24"/>
+          <w:lang w:val="ru-RU"/>
+        </w:rPr>
+      </w:pPr>
+      <w:r>
+        <w:rPr>
+          <w:rFonts w:ascii="Times New Roman" w:hAnsi="Times New Roman" w:cs="Times New Roman"/>
+          <w:sz w:val="24"/>
+          <w:szCs w:val="24"/>
+        </w:rPr>
+        <w:t>Test</w:t>
+      </w:r>
+      <w:r>
+        <w:rPr>
+          <w:rFonts w:ascii="Times New Roman" w:hAnsi="Times New Roman" w:cs="Times New Roman"/>
+          <w:sz w:val="24"/>
+          <w:szCs w:val="24"/>
+          <w:lang w:val="ru-RU"/>
+        </w:rPr>
+        <w:t>8:</w:t>
+      </w:r>
+    </w:p>
+    <w:p>
+      <w:pPr>
+        <w:rPr>
+          <w:rFonts w:ascii="Times New Roman" w:hAnsi="Times New Roman" w:cs="Times New Roman"/>
+          <w:sz w:val="24"/>
+          <w:szCs w:val="24"/>
+          <w:lang w:val="ru-RU"/>
+        </w:rPr>
+      </w:pPr>
+      <w:r>
+        <w:rPr>
+          <w:rFonts w:ascii="Times New Roman" w:hAnsi="Times New Roman" w:cs="Times New Roman"/>
+          <w:sz w:val="24"/>
+          <w:szCs w:val="24"/>
+        </w:rPr>
+        <w:t>Q</w:t>
+      </w:r>
+      <w:r>
+        <w:rPr>
+          <w:rFonts w:ascii="Times New Roman" w:hAnsi="Times New Roman" w:cs="Times New Roman"/>
+          <w:sz w:val="24"/>
+          <w:szCs w:val="24"/>
+          <w:lang w:val="ru-RU"/>
+        </w:rPr>
+        <w:t>_</w:t>
+      </w:r>
+      <w:r>
+        <w:rPr>
+          <w:rFonts w:ascii="Times New Roman" w:hAnsi="Times New Roman" w:cs="Times New Roman"/>
+          <w:sz w:val="24"/>
+          <w:szCs w:val="24"/>
+        </w:rPr>
+        <w:t>o</w:t>
+      </w:r>
+      <w:r>
+        <w:rPr>
+          <w:rFonts w:ascii="Times New Roman" w:hAnsi="Times New Roman" w:cs="Times New Roman"/>
+          <w:sz w:val="24"/>
+          <w:szCs w:val="24"/>
+          <w:lang w:val="ru-RU"/>
+        </w:rPr>
+        <w:t xml:space="preserve">: </w:t>
+      </w:r>
+      <w:r>
+        <w:rPr>
+          <w:rFonts w:ascii="Times New Roman" w:hAnsi="Times New Roman" w:cs="Times New Roman"/>
+          <w:sz w:val="24"/>
+          <w:szCs w:val="24"/>
+          <w:lang w:val="ru-RU"/>
+        </w:rPr>
+        <w:t>В начале процесса чтения есть лишние данные</w:t>
+      </w:r>
+      <w:r>
+        <w:rPr>
+          <w:rFonts w:ascii="Times New Roman" w:hAnsi="Times New Roman" w:cs="Times New Roman"/>
+          <w:sz w:val="24"/>
+          <w:szCs w:val="24"/>
+          <w:lang w:val="ru-RU"/>
+        </w:rPr>
+        <w:t xml:space="preserve"> </w:t>
+      </w:r>
+      <w:r>
+        <w:rPr>
+          <w:rFonts w:ascii="Times New Roman" w:hAnsi="Times New Roman" w:cs="Times New Roman"/>
+          <w:sz w:val="24"/>
+          <w:szCs w:val="24"/>
+          <w:lang w:val="ru-RU"/>
+        </w:rPr>
+        <w:t>–</w:t>
+      </w:r>
+      <w:r>
+        <w:rPr>
+          <w:rFonts w:ascii="Times New Roman" w:hAnsi="Times New Roman" w:cs="Times New Roman"/>
+          <w:sz w:val="24"/>
+          <w:szCs w:val="24"/>
+          <w:lang w:val="ru-RU"/>
+        </w:rPr>
+        <w:t xml:space="preserve"> 2655 </w:t>
+      </w:r>
+      <w:proofErr w:type="spellStart"/>
+      <w:r>
+        <w:rPr>
+          <w:rFonts w:ascii="Times New Roman" w:hAnsi="Times New Roman" w:cs="Times New Roman"/>
+          <w:sz w:val="24"/>
+          <w:szCs w:val="24"/>
+        </w:rPr>
+        <w:t>ps</w:t>
+      </w:r>
+      <w:proofErr w:type="spellEnd"/>
     </w:p>
     <w:sectPr>
       <w:pgSz w:w="12240" w:h="15840"/>

</xml_diff>